<commit_message>
update manual de usuario
update
</commit_message>
<xml_diff>
--- a/Manuales/Manual_Usuario_G5.docx
+++ b/Manuales/Manual_Usuario_G5.docx
@@ -152,7 +152,7 @@
                   </wp:anchor>
                 </w:drawing>
               </mc:Choice>
-              <mc:Fallback xmlns:w16se="http://schemas.microsoft.com/office/word/2015/wordml/symex" xmlns:w16="http://schemas.microsoft.com/office/word/2018/wordml" xmlns:w16cid="http://schemas.microsoft.com/office/word/2016/wordml/cid" xmlns:w16cex="http://schemas.microsoft.com/office/word/2018/wordml/cex" xmlns:am3d="http://schemas.microsoft.com/office/drawing/2017/model3d" xmlns:aink="http://schemas.microsoft.com/office/drawing/2016/ink" xmlns:cx8="http://schemas.microsoft.com/office/drawing/2016/5/14/chartex" xmlns:cx7="http://schemas.microsoft.com/office/drawing/2016/5/13/chartex" xmlns:cx6="http://schemas.microsoft.com/office/drawing/2016/5/12/chartex" xmlns:cx5="http://schemas.microsoft.com/office/drawing/2016/5/11/chartex" xmlns:cx4="http://schemas.microsoft.com/office/drawing/2016/5/10/chartex" xmlns:cx3="http://schemas.microsoft.com/office/drawing/2016/5/9/chartex" xmlns:cx2="http://schemas.microsoft.com/office/drawing/2015/10/21/chartex" xmlns:cx1="http://schemas.microsoft.com/office/drawing/2015/9/8/chartex" xmlns:cx="http://schemas.microsoft.com/office/drawing/2014/chartex">
+              <mc:Fallback xmlns:cx="http://schemas.microsoft.com/office/drawing/2014/chartex" xmlns:cx1="http://schemas.microsoft.com/office/drawing/2015/9/8/chartex" xmlns:cx2="http://schemas.microsoft.com/office/drawing/2015/10/21/chartex" xmlns:cx3="http://schemas.microsoft.com/office/drawing/2016/5/9/chartex" xmlns:cx4="http://schemas.microsoft.com/office/drawing/2016/5/10/chartex" xmlns:cx5="http://schemas.microsoft.com/office/drawing/2016/5/11/chartex" xmlns:cx6="http://schemas.microsoft.com/office/drawing/2016/5/12/chartex" xmlns:cx7="http://schemas.microsoft.com/office/drawing/2016/5/13/chartex" xmlns:cx8="http://schemas.microsoft.com/office/drawing/2016/5/14/chartex" xmlns:aink="http://schemas.microsoft.com/office/drawing/2016/ink" xmlns:am3d="http://schemas.microsoft.com/office/drawing/2017/model3d" xmlns:w16cex="http://schemas.microsoft.com/office/word/2018/wordml/cex" xmlns:w16cid="http://schemas.microsoft.com/office/word/2016/wordml/cid" xmlns:w16="http://schemas.microsoft.com/office/word/2018/wordml" xmlns:w16se="http://schemas.microsoft.com/office/word/2015/wordml/symex">
                 <w:pict>
                   <v:group w14:anchorId="25F1E4FF" id="Grupo 114" o:spid="_x0000_s1026" style="position:absolute;margin-left:36.65pt;margin-top:38.75pt;width:18pt;height:10in;z-index:251659264;mso-width-percent:29;mso-height-percent:909;mso-position-horizontal-relative:page;mso-position-vertical-relative:page;mso-width-percent:29;mso-height-percent:909" coordsize="2286,91440" o:gfxdata="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">
                     <v:rect id="Rectángulo 115" o:spid="_x0000_s1027" style="position:absolute;width:2286;height:87820;visibility:visible;mso-wrap-style:square;v-text-anchor:middle" o:gfxdata="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" filled="f" stroked="f" strokeweight="1pt"/>
@@ -1377,6 +1377,230 @@
       <w:pPr>
         <w:jc w:val="both"/>
       </w:pPr>
+      <w:r>
+        <w:rPr>
+          <w:noProof/>
+          <w:lang w:val="en-US"/>
+        </w:rPr>
+        <w:drawing>
+          <wp:anchor distT="0" distB="0" distL="114300" distR="114300" simplePos="0" relativeHeight="251675648" behindDoc="0" locked="0" layoutInCell="1" allowOverlap="1" wp14:anchorId="47423831" wp14:editId="57CBDA81">
+            <wp:simplePos x="0" y="0"/>
+            <wp:positionH relativeFrom="margin">
+              <wp:align>center</wp:align>
+            </wp:positionH>
+            <wp:positionV relativeFrom="paragraph">
+              <wp:posOffset>410210</wp:posOffset>
+            </wp:positionV>
+            <wp:extent cx="1887361" cy="3810000"/>
+            <wp:effectExtent l="0" t="0" r="0" b="0"/>
+            <wp:wrapTopAndBottom/>
+            <wp:docPr id="15" name="Imagen 15"/>
+            <wp:cNvGraphicFramePr>
+              <a:graphicFrameLocks xmlns:a="http://schemas.openxmlformats.org/drawingml/2006/main" noChangeAspect="1"/>
+            </wp:cNvGraphicFramePr>
+            <a:graphic xmlns:a="http://schemas.openxmlformats.org/drawingml/2006/main">
+              <a:graphicData uri="http://schemas.openxmlformats.org/drawingml/2006/picture">
+                <pic:pic xmlns:pic="http://schemas.openxmlformats.org/drawingml/2006/picture">
+                  <pic:nvPicPr>
+                    <pic:cNvPr id="1" name=""/>
+                    <pic:cNvPicPr/>
+                  </pic:nvPicPr>
+                  <pic:blipFill>
+                    <a:blip r:embed="rId14" cstate="print">
+                      <a:extLst>
+                        <a:ext uri="{28A0092B-C50C-407E-A947-70E740481C1C}">
+                          <a14:useLocalDpi xmlns:a14="http://schemas.microsoft.com/office/drawing/2010/main" val="0"/>
+                        </a:ext>
+                      </a:extLst>
+                    </a:blip>
+                    <a:stretch>
+                      <a:fillRect/>
+                    </a:stretch>
+                  </pic:blipFill>
+                  <pic:spPr>
+                    <a:xfrm>
+                      <a:off x="0" y="0"/>
+                      <a:ext cx="1887361" cy="3810000"/>
+                    </a:xfrm>
+                    <a:prstGeom prst="rect">
+                      <a:avLst/>
+                    </a:prstGeom>
+                  </pic:spPr>
+                </pic:pic>
+              </a:graphicData>
+            </a:graphic>
+          </wp:anchor>
+        </w:drawing>
+      </w:r>
+      <w:r>
+        <w:rPr>
+          <w:noProof/>
+          <w:lang w:val="en-US"/>
+        </w:rPr>
+        <w:drawing>
+          <wp:anchor distT="0" distB="0" distL="114300" distR="114300" simplePos="0" relativeHeight="251674624" behindDoc="0" locked="0" layoutInCell="1" allowOverlap="1" wp14:anchorId="30FB439E" wp14:editId="5F1CEBF2">
+            <wp:simplePos x="0" y="0"/>
+            <wp:positionH relativeFrom="column">
+              <wp:posOffset>4248150</wp:posOffset>
+            </wp:positionH>
+            <wp:positionV relativeFrom="paragraph">
+              <wp:posOffset>481090</wp:posOffset>
+            </wp:positionV>
+            <wp:extent cx="1799459" cy="3676650"/>
+            <wp:effectExtent l="0" t="0" r="0" b="0"/>
+            <wp:wrapTopAndBottom/>
+            <wp:docPr id="14" name="Imagen 14"/>
+            <wp:cNvGraphicFramePr>
+              <a:graphicFrameLocks xmlns:a="http://schemas.openxmlformats.org/drawingml/2006/main" noChangeAspect="1"/>
+            </wp:cNvGraphicFramePr>
+            <a:graphic xmlns:a="http://schemas.openxmlformats.org/drawingml/2006/main">
+              <a:graphicData uri="http://schemas.openxmlformats.org/drawingml/2006/picture">
+                <pic:pic xmlns:pic="http://schemas.openxmlformats.org/drawingml/2006/picture">
+                  <pic:nvPicPr>
+                    <pic:cNvPr id="1" name=""/>
+                    <pic:cNvPicPr/>
+                  </pic:nvPicPr>
+                  <pic:blipFill>
+                    <a:blip r:embed="rId15" cstate="print">
+                      <a:extLst>
+                        <a:ext uri="{28A0092B-C50C-407E-A947-70E740481C1C}">
+                          <a14:useLocalDpi xmlns:a14="http://schemas.microsoft.com/office/drawing/2010/main" val="0"/>
+                        </a:ext>
+                      </a:extLst>
+                    </a:blip>
+                    <a:stretch>
+                      <a:fillRect/>
+                    </a:stretch>
+                  </pic:blipFill>
+                  <pic:spPr>
+                    <a:xfrm>
+                      <a:off x="0" y="0"/>
+                      <a:ext cx="1799459" cy="3676650"/>
+                    </a:xfrm>
+                    <a:prstGeom prst="rect">
+                      <a:avLst/>
+                    </a:prstGeom>
+                  </pic:spPr>
+                </pic:pic>
+              </a:graphicData>
+            </a:graphic>
+          </wp:anchor>
+        </w:drawing>
+      </w:r>
+      <w:r>
+        <w:rPr>
+          <w:noProof/>
+          <w:lang w:val="en-US"/>
+        </w:rPr>
+        <w:drawing>
+          <wp:anchor distT="0" distB="0" distL="114300" distR="114300" simplePos="0" relativeHeight="251672576" behindDoc="0" locked="0" layoutInCell="1" allowOverlap="1" wp14:anchorId="1B6B131A" wp14:editId="08E4E0FE">
+            <wp:simplePos x="0" y="0"/>
+            <wp:positionH relativeFrom="margin">
+              <wp:align>left</wp:align>
+            </wp:positionH>
+            <wp:positionV relativeFrom="paragraph">
+              <wp:posOffset>422910</wp:posOffset>
+            </wp:positionV>
+            <wp:extent cx="1819275" cy="3681730"/>
+            <wp:effectExtent l="0" t="0" r="9525" b="0"/>
+            <wp:wrapTopAndBottom/>
+            <wp:docPr id="12" name="Imagen 12"/>
+            <wp:cNvGraphicFramePr>
+              <a:graphicFrameLocks xmlns:a="http://schemas.openxmlformats.org/drawingml/2006/main" noChangeAspect="1"/>
+            </wp:cNvGraphicFramePr>
+            <a:graphic xmlns:a="http://schemas.openxmlformats.org/drawingml/2006/main">
+              <a:graphicData uri="http://schemas.openxmlformats.org/drawingml/2006/picture">
+                <pic:pic xmlns:pic="http://schemas.openxmlformats.org/drawingml/2006/picture">
+                  <pic:nvPicPr>
+                    <pic:cNvPr id="1" name=""/>
+                    <pic:cNvPicPr/>
+                  </pic:nvPicPr>
+                  <pic:blipFill>
+                    <a:blip r:embed="rId16" cstate="print">
+                      <a:extLst>
+                        <a:ext uri="{28A0092B-C50C-407E-A947-70E740481C1C}">
+                          <a14:useLocalDpi xmlns:a14="http://schemas.microsoft.com/office/drawing/2010/main" val="0"/>
+                        </a:ext>
+                      </a:extLst>
+                    </a:blip>
+                    <a:stretch>
+                      <a:fillRect/>
+                    </a:stretch>
+                  </pic:blipFill>
+                  <pic:spPr>
+                    <a:xfrm>
+                      <a:off x="0" y="0"/>
+                      <a:ext cx="1819275" cy="3681730"/>
+                    </a:xfrm>
+                    <a:prstGeom prst="rect">
+                      <a:avLst/>
+                    </a:prstGeom>
+                  </pic:spPr>
+                </pic:pic>
+              </a:graphicData>
+            </a:graphic>
+            <wp14:sizeRelH relativeFrom="margin">
+              <wp14:pctWidth>0</wp14:pctWidth>
+            </wp14:sizeRelH>
+            <wp14:sizeRelV relativeFrom="margin">
+              <wp14:pctHeight>0</wp14:pctHeight>
+            </wp14:sizeRelV>
+          </wp:anchor>
+        </w:drawing>
+      </w:r>
+    </w:p>
+    <w:p>
+      <w:pPr>
+        <w:jc w:val="both"/>
+      </w:pPr>
+    </w:p>
+    <w:p>
+      <w:pPr>
+        <w:jc w:val="both"/>
+      </w:pPr>
+    </w:p>
+    <w:p>
+      <w:pPr>
+        <w:jc w:val="both"/>
+      </w:pPr>
+      <w:r>
+        <w:t>Adicionalmente tenemos la función que nos permite tener un control de a cuanta distancia queremos que se encuentre nuestro dispositivo, es decir, la mochila se mostrara de forma diferente en el mapa en caso de encontrase fuera del rango establecido desde la pestaña de configuración.</w:t>
+      </w:r>
+    </w:p>
+    <w:p>
+      <w:pPr>
+        <w:jc w:val="both"/>
+      </w:pPr>
+    </w:p>
+    <w:p>
+      <w:pPr>
+        <w:jc w:val="both"/>
+      </w:pPr>
+    </w:p>
+    <w:p>
+      <w:pPr>
+        <w:jc w:val="both"/>
+      </w:pPr>
+    </w:p>
+    <w:p>
+      <w:pPr>
+        <w:jc w:val="both"/>
+      </w:pPr>
+    </w:p>
+    <w:p>
+      <w:pPr>
+        <w:jc w:val="both"/>
+      </w:pPr>
+    </w:p>
+    <w:p>
+      <w:pPr>
+        <w:jc w:val="both"/>
+      </w:pPr>
+    </w:p>
+    <w:p>
+      <w:pPr>
+        <w:jc w:val="both"/>
+      </w:pPr>
       <w:bookmarkStart w:id="0" w:name="_GoBack"/>
       <w:bookmarkEnd w:id="0"/>
     </w:p>
@@ -1393,6 +1617,7 @@
           <w:b/>
           <w:bCs/>
         </w:rPr>
+        <w:lastRenderedPageBreak/>
         <w:t>CONFIGURACIONES DE LA UBICACIÓN DEL DISPOSITIVO EN LA MOCHILA</w:t>
       </w:r>
     </w:p>
@@ -1471,7 +1696,7 @@
                     <pic:cNvPicPr/>
                   </pic:nvPicPr>
                   <pic:blipFill>
-                    <a:blip r:embed="rId14">
+                    <a:blip r:embed="rId17">
                       <a:extLst>
                         <a:ext uri="{28A0092B-C50C-407E-A947-70E740481C1C}">
                           <a14:useLocalDpi xmlns:a14="http://schemas.microsoft.com/office/drawing/2010/main" val="0"/>
@@ -1564,7 +1789,7 @@
                     <pic:cNvPicPr/>
                   </pic:nvPicPr>
                   <pic:blipFill>
-                    <a:blip r:embed="rId15">
+                    <a:blip r:embed="rId18">
                       <a:extLst>
                         <a:ext uri="{28A0092B-C50C-407E-A947-70E740481C1C}">
                           <a14:useLocalDpi xmlns:a14="http://schemas.microsoft.com/office/drawing/2010/main" val="0"/>
@@ -1698,6 +1923,7 @@
           <w:noProof/>
           <w:lang w:val="en-US"/>
         </w:rPr>
+        <w:lastRenderedPageBreak/>
         <w:drawing>
           <wp:anchor distT="0" distB="0" distL="114300" distR="114300" simplePos="0" relativeHeight="251671552" behindDoc="1" locked="0" layoutInCell="1" allowOverlap="1" wp14:anchorId="4143DCF2" wp14:editId="472BC7E0">
             <wp:simplePos x="0" y="0"/>
@@ -1730,7 +1956,7 @@
                     <pic:cNvPicPr/>
                   </pic:nvPicPr>
                   <pic:blipFill rotWithShape="1">
-                    <a:blip r:embed="rId16">
+                    <a:blip r:embed="rId19">
                       <a:extLst>
                         <a:ext uri="{28A0092B-C50C-407E-A947-70E740481C1C}">
                           <a14:useLocalDpi xmlns:a14="http://schemas.microsoft.com/office/drawing/2010/main" val="0"/>

</xml_diff>